<commit_message>
progressssssssssssssssss like a ssssssssssnake ___/---\__/P
</commit_message>
<xml_diff>
--- a/docs/SprintProgressReport4.docx
+++ b/docs/SprintProgressReport4.docx
@@ -660,6 +660,10 @@
           <w:p>
             <w:pPr>
               <w:pStyle w:val="ListParagraph"/>
+              <w:numPr>
+                <w:ilvl w:val="0"/>
+                <w:numId w:val="2"/>
+              </w:numPr>
               <w:rPr>
                 <w:rFonts w:ascii="Arial" w:hAnsi="Arial" w:cs="Arial"/>
               </w:rPr>
@@ -668,7 +672,79 @@
               <w:rPr>
                 <w:rFonts w:ascii="Arial" w:hAnsi="Arial" w:cs="Arial"/>
               </w:rPr>
-              <w:t xml:space="preserve"> </w:t>
+              <w:t>Designed &amp; Implemented AWS hosted MYSQL DB</w:t>
+            </w:r>
+          </w:p>
+          <w:p>
+            <w:pPr>
+              <w:pStyle w:val="ListParagraph"/>
+              <w:numPr>
+                <w:ilvl w:val="0"/>
+                <w:numId w:val="2"/>
+              </w:numPr>
+              <w:rPr>
+                <w:rFonts w:ascii="Arial" w:hAnsi="Arial" w:cs="Arial"/>
+              </w:rPr>
+            </w:pPr>
+            <w:r>
+              <w:rPr>
+                <w:rFonts w:ascii="Arial" w:hAnsi="Arial" w:cs="Arial"/>
+              </w:rPr>
+              <w:t>Designed &amp; implemented Node.js+Express API to communicate with said DB</w:t>
+            </w:r>
+          </w:p>
+          <w:p>
+            <w:pPr>
+              <w:pStyle w:val="ListParagraph"/>
+              <w:numPr>
+                <w:ilvl w:val="0"/>
+                <w:numId w:val="2"/>
+              </w:numPr>
+              <w:rPr>
+                <w:rFonts w:ascii="Arial" w:hAnsi="Arial" w:cs="Arial"/>
+              </w:rPr>
+            </w:pPr>
+            <w:r>
+              <w:rPr>
+                <w:rFonts w:ascii="Arial" w:hAnsi="Arial" w:cs="Arial"/>
+              </w:rPr>
+              <w:t>Paired systems to registration of site to read &amp; write to DB.</w:t>
+            </w:r>
+          </w:p>
+          <w:p>
+            <w:pPr>
+              <w:pStyle w:val="ListParagraph"/>
+              <w:numPr>
+                <w:ilvl w:val="0"/>
+                <w:numId w:val="2"/>
+              </w:numPr>
+              <w:rPr>
+                <w:rFonts w:ascii="Arial" w:hAnsi="Arial" w:cs="Arial"/>
+              </w:rPr>
+            </w:pPr>
+            <w:r>
+              <w:rPr>
+                <w:rFonts w:ascii="Arial" w:hAnsi="Arial" w:cs="Arial"/>
+              </w:rPr>
+              <w:t>Paired login to Axios API. Broke it. Tried to fix it. Watched as the ashes burnt down.</w:t>
+            </w:r>
+          </w:p>
+          <w:p>
+            <w:pPr>
+              <w:pStyle w:val="ListParagraph"/>
+              <w:numPr>
+                <w:ilvl w:val="0"/>
+                <w:numId w:val="2"/>
+              </w:numPr>
+              <w:rPr>
+                <w:rFonts w:ascii="Arial" w:hAnsi="Arial" w:cs="Arial"/>
+              </w:rPr>
+            </w:pPr>
+            <w:r>
+              <w:rPr>
+                <w:rFonts w:ascii="Arial" w:hAnsi="Arial" w:cs="Arial"/>
+              </w:rPr>
+              <w:t>Implemented Cognito API on generic react for log-in functionality.</w:t>
             </w:r>
           </w:p>
         </w:tc>
@@ -760,21 +836,7 @@
         <w:rPr>
           <w:rFonts w:ascii="Arial" w:hAnsi="Arial" w:cs="Arial"/>
         </w:rPr>
-        <w:t xml:space="preserve">Despite having a </w:t>
-      </w:r>
-      <w:proofErr w:type="gramStart"/>
-      <w:r>
-        <w:rPr>
-          <w:rFonts w:ascii="Arial" w:hAnsi="Arial" w:cs="Arial"/>
-        </w:rPr>
-        <w:t>3 week</w:t>
-      </w:r>
-      <w:proofErr w:type="gramEnd"/>
-      <w:r>
-        <w:rPr>
-          <w:rFonts w:ascii="Arial" w:hAnsi="Arial" w:cs="Arial"/>
-        </w:rPr>
-        <w:t xml:space="preserve"> sprint instead of a 2 week sprint, the sprint was not as productive as hoped</w:t>
+        <w:t>Despite having a 3 week sprint instead of a 2 week sprint, the sprint was not as productive as hoped</w:t>
       </w:r>
       <w:r>
         <w:rPr>
@@ -3109,6 +3171,12 @@
 </file>
 
 <file path=customXml/item1.xml><?xml version="1.0" encoding="utf-8"?>
+<p:properties xmlns:p="http://schemas.microsoft.com/office/2006/metadata/properties" xmlns:xsi="http://www.w3.org/2001/XMLSchema-instance" xmlns:pc="http://schemas.microsoft.com/office/infopath/2007/PartnerControls">
+  <documentManagement/>
+</p:properties>
+</file>
+
+<file path=customXml/item2.xml><?xml version="1.0" encoding="utf-8"?>
 <?mso-contentType ?>
 <FormTemplates xmlns="http://schemas.microsoft.com/sharepoint/v3/contenttype/forms">
   <Display>DocumentLibraryForm</Display>
@@ -3117,17 +3185,7 @@
 </FormTemplates>
 </file>
 
-<file path=customXml/item2.xml><?xml version="1.0" encoding="utf-8"?>
-<p:properties xmlns:p="http://schemas.microsoft.com/office/2006/metadata/properties" xmlns:xsi="http://www.w3.org/2001/XMLSchema-instance" xmlns:pc="http://schemas.microsoft.com/office/infopath/2007/PartnerControls">
-  <documentManagement/>
-</p:properties>
-</file>
-
 <file path=customXml/item3.xml><?xml version="1.0" encoding="utf-8"?>
-<b:Sources xmlns:b="http://schemas.openxmlformats.org/officeDocument/2006/bibliography" xmlns="http://schemas.openxmlformats.org/officeDocument/2006/bibliography" SelectedStyle="\APASixthEditionOfficeOnline.xsl" StyleName="APA" Version="6"/>
-</file>
-
-<file path=customXml/item4.xml><?xml version="1.0" encoding="utf-8"?>
 <ct:contentTypeSchema xmlns:ct="http://schemas.microsoft.com/office/2006/metadata/contentType" xmlns:ma="http://schemas.microsoft.com/office/2006/metadata/properties/metaAttributes" ct:_="" ma:_="" ma:contentTypeName="Document" ma:contentTypeID="0x0101001CAC3402FFDE9E4D81731DA7B9202A68" ma:contentTypeVersion="8" ma:contentTypeDescription="Create a new document." ma:contentTypeScope="" ma:versionID="ab1b2ddbf3d47c8a4ec3b8ba7917e430">
   <xsd:schema xmlns:xsd="http://www.w3.org/2001/XMLSchema" xmlns:xs="http://www.w3.org/2001/XMLSchema" xmlns:p="http://schemas.microsoft.com/office/2006/metadata/properties" xmlns:ns2="06e7d612-a278-4674-99cc-c9431c6b183f" targetNamespace="http://schemas.microsoft.com/office/2006/metadata/properties" ma:root="true" ma:fieldsID="6700750523c7a9fc085b6744c83ec7e0" ns2:_="">
     <xsd:import namespace="06e7d612-a278-4674-99cc-c9431c6b183f"/>
@@ -3299,15 +3357,11 @@
 </ct:contentTypeSchema>
 </file>
 
-<file path=customXml/itemProps1.xml><?xml version="1.0" encoding="utf-8"?>
-<ds:datastoreItem xmlns:ds="http://schemas.openxmlformats.org/officeDocument/2006/customXml" ds:itemID="{FB312BFD-B27E-4C3D-ACC8-6C89050373AB}">
-  <ds:schemaRefs>
-    <ds:schemaRef ds:uri="http://schemas.microsoft.com/sharepoint/v3/contenttype/forms"/>
-  </ds:schemaRefs>
-</ds:datastoreItem>
+<file path=customXml/item4.xml><?xml version="1.0" encoding="utf-8"?>
+<b:Sources xmlns:b="http://schemas.openxmlformats.org/officeDocument/2006/bibliography" xmlns="http://schemas.openxmlformats.org/officeDocument/2006/bibliography" SelectedStyle="\APASixthEditionOfficeOnline.xsl" StyleName="APA" Version="6"/>
 </file>
 
-<file path=customXml/itemProps2.xml><?xml version="1.0" encoding="utf-8"?>
+<file path=customXml/itemProps1.xml><?xml version="1.0" encoding="utf-8"?>
 <ds:datastoreItem xmlns:ds="http://schemas.openxmlformats.org/officeDocument/2006/customXml" ds:itemID="{BDC753BF-9502-43FA-8761-D9439AA53F4B}">
   <ds:schemaRefs>
     <ds:schemaRef ds:uri="http://schemas.microsoft.com/office/2006/metadata/properties"/>
@@ -3316,15 +3370,15 @@
 </ds:datastoreItem>
 </file>
 
-<file path=customXml/itemProps3.xml><?xml version="1.0" encoding="utf-8"?>
-<ds:datastoreItem xmlns:ds="http://schemas.openxmlformats.org/officeDocument/2006/customXml" ds:itemID="{1998D92F-D3F9-EC40-AB1F-6FD441B0D4C1}">
+<file path=customXml/itemProps2.xml><?xml version="1.0" encoding="utf-8"?>
+<ds:datastoreItem xmlns:ds="http://schemas.openxmlformats.org/officeDocument/2006/customXml" ds:itemID="{FB312BFD-B27E-4C3D-ACC8-6C89050373AB}">
   <ds:schemaRefs>
-    <ds:schemaRef ds:uri="http://schemas.openxmlformats.org/officeDocument/2006/bibliography"/>
+    <ds:schemaRef ds:uri="http://schemas.microsoft.com/sharepoint/v3/contenttype/forms"/>
   </ds:schemaRefs>
 </ds:datastoreItem>
 </file>
 
-<file path=customXml/itemProps4.xml><?xml version="1.0" encoding="utf-8"?>
+<file path=customXml/itemProps3.xml><?xml version="1.0" encoding="utf-8"?>
 <ds:datastoreItem xmlns:ds="http://schemas.openxmlformats.org/officeDocument/2006/customXml" ds:itemID="{8C8AE504-CD07-45CA-8AA8-EAB42CC36B86}">
   <ds:schemaRefs>
     <ds:schemaRef ds:uri="http://schemas.microsoft.com/office/2006/metadata/contentType"/>
@@ -3340,4 +3394,12 @@
     <ds:schemaRef ds:uri="http://schemas.microsoft.com/internal/obd"/>
   </ds:schemaRefs>
 </ds:datastoreItem>
+</file>
+
+<file path=customXml/itemProps4.xml><?xml version="1.0" encoding="utf-8"?>
+<ds:datastoreItem xmlns:ds="http://schemas.openxmlformats.org/officeDocument/2006/customXml" ds:itemID="{1998D92F-D3F9-EC40-AB1F-6FD441B0D4C1}">
+  <ds:schemaRefs>
+    <ds:schemaRef ds:uri="http://schemas.openxmlformats.org/officeDocument/2006/bibliography"/>
+  </ds:schemaRefs>
+</ds:datastoreItem>
 </file>
</xml_diff>